<commit_message>
make class 2 hW
</commit_message>
<xml_diff>
--- a/1_Logica_Computacional/Clase_2/Actividades_Clase2.docx
+++ b/1_Logica_Computacional/Clase_2/Actividades_Clase2.docx
@@ -8,6 +8,12 @@
           <w:b/>
         </w:rPr>
       </w:pPr>
+      <w:r>
+        <w:rPr>
+          <w:b/>
+        </w:rPr>
+        <w:t>|</w:t>
+      </w:r>
       <w:r>
         <w:rPr>
           <w:b/>
@@ -64,6 +70,7 @@
         </w:rPr>
         <w:t xml:space="preserve"> </w:t>
       </w:r>
+      <w:bookmarkStart w:id="0" w:name="_GoBack"/>
       <w:r>
         <w:rPr>
           <w:rFonts w:ascii="Consolas" w:hAnsi="Consolas"/>
@@ -98,6 +105,7 @@
         </w:rPr>
         <w:t>, (3) Circulo, (4) Cuadrado</w:t>
       </w:r>
+      <w:bookmarkEnd w:id="0"/>
     </w:p>
     <w:p>
       <w:pPr>
@@ -537,51 +545,64 @@
       <w:pPr>
         <w:rPr>
           <w:rFonts w:ascii="Consolas" w:hAnsi="Consolas"/>
-        </w:rPr>
-      </w:pPr>
-      <w:r>
-        <w:rPr>
-          <w:rFonts w:ascii="Consolas" w:hAnsi="Consolas"/>
-        </w:rPr>
-        <w:tab/>
-      </w:r>
-      <w:r>
-        <w:rPr>
-          <w:rFonts w:ascii="Consolas" w:hAnsi="Consolas"/>
-        </w:rPr>
-        <w:tab/>
-        <w:t>Guardar variable radio</w:t>
-      </w:r>
-    </w:p>
-    <w:p>
-      <w:pPr>
-        <w:rPr>
-          <w:rFonts w:ascii="Consolas" w:hAnsi="Consolas"/>
-        </w:rPr>
-      </w:pPr>
-      <w:r>
-        <w:rPr>
-          <w:rFonts w:ascii="Consolas" w:hAnsi="Consolas"/>
-        </w:rPr>
-        <w:tab/>
-      </w:r>
-      <w:r>
-        <w:rPr>
-          <w:rFonts w:ascii="Consolas" w:hAnsi="Consolas"/>
-        </w:rPr>
-        <w:tab/>
-      </w:r>
-      <w:proofErr w:type="spellStart"/>
-      <w:r>
-        <w:rPr>
-          <w:rFonts w:ascii="Consolas" w:hAnsi="Consolas"/>
-        </w:rPr>
+          <w:lang w:val="en-US"/>
+        </w:rPr>
+      </w:pPr>
+      <w:r>
+        <w:rPr>
+          <w:rFonts w:ascii="Consolas" w:hAnsi="Consolas"/>
+        </w:rPr>
+        <w:tab/>
+      </w:r>
+      <w:r>
+        <w:rPr>
+          <w:rFonts w:ascii="Consolas" w:hAnsi="Consolas"/>
+        </w:rPr>
+        <w:tab/>
+      </w:r>
+      <w:proofErr w:type="spellStart"/>
+      <w:r>
+        <w:rPr>
+          <w:rFonts w:ascii="Consolas" w:hAnsi="Consolas"/>
+          <w:lang w:val="en-US"/>
+        </w:rPr>
+        <w:t>Guardar</w:t>
+      </w:r>
+      <w:proofErr w:type="spellEnd"/>
+      <w:r>
+        <w:rPr>
+          <w:rFonts w:ascii="Consolas" w:hAnsi="Consolas"/>
+          <w:lang w:val="en-US"/>
+        </w:rPr>
+        <w:t xml:space="preserve"> variable radio</w:t>
+      </w:r>
+    </w:p>
+    <w:p>
+      <w:pPr>
+        <w:rPr>
+          <w:rFonts w:ascii="Consolas" w:hAnsi="Consolas"/>
+          <w:lang w:val="en-US"/>
+        </w:rPr>
+      </w:pPr>
+      <w:r>
+        <w:rPr>
+          <w:rFonts w:ascii="Consolas" w:hAnsi="Consolas"/>
+          <w:lang w:val="en-US"/>
+        </w:rPr>
+        <w:tab/>
+      </w:r>
+      <w:r>
+        <w:rPr>
+          <w:rFonts w:ascii="Consolas" w:hAnsi="Consolas"/>
+          <w:lang w:val="en-US"/>
+        </w:rPr>
+        <w:tab/>
         <w:t>area</w:t>
       </w:r>
-      <w:proofErr w:type="spellEnd"/>
-      <w:r>
-        <w:rPr>
-          <w:rFonts w:ascii="Consolas" w:hAnsi="Consolas"/>
+      <w:r>
+        <w:rPr>
+          <w:rFonts w:ascii="Consolas" w:hAnsi="Consolas"/>
+          <w:lang w:val="en-US"/>
         </w:rPr>
         <w:t xml:space="preserve"> = PI * (radio * radio)</w:t>
       </w:r>
@@ -595,8 +616,14 @@
       <w:r>
         <w:rPr>
           <w:rFonts w:ascii="Consolas" w:hAnsi="Consolas"/>
-        </w:rPr>
-        <w:tab/>
+          <w:lang w:val="en-US"/>
+        </w:rPr>
+        <w:tab/>
+      </w:r>
+      <w:r>
+        <w:rPr>
+          <w:rFonts w:ascii="Consolas" w:hAnsi="Consolas"/>
+        </w:rPr>
         <w:t>Case 4:</w:t>
       </w:r>
     </w:p>
@@ -800,13 +827,7 @@
         <w:rPr>
           <w:rFonts w:ascii="Consolas" w:hAnsi="Consolas"/>
         </w:rPr>
-        <w:t xml:space="preserve">5- </w:t>
-      </w:r>
-      <w:r>
-        <w:rPr>
-          <w:rFonts w:ascii="Consolas" w:hAnsi="Consolas"/>
-        </w:rPr>
-        <w:t xml:space="preserve">Imprimir "El </w:t>
+        <w:t xml:space="preserve">5- Imprimir "El </w:t>
       </w:r>
       <w:proofErr w:type="spellStart"/>
       <w:r>
@@ -984,259 +1005,264 @@
       <w:pPr>
         <w:rPr>
           <w:rFonts w:cstheme="minorHAnsi"/>
+        </w:rPr>
+      </w:pPr>
+      <w:r>
+        <w:rPr>
+          <w:rFonts w:cstheme="minorHAnsi"/>
+        </w:rPr>
+        <w:t>Ejemplo:</w:t>
+      </w:r>
+    </w:p>
+    <w:p>
+      <w:pPr>
+        <w:rPr>
+          <w:rFonts w:cstheme="minorHAnsi"/>
+        </w:rPr>
+      </w:pPr>
+      <w:proofErr w:type="spellStart"/>
+      <w:proofErr w:type="gramStart"/>
+      <w:r>
+        <w:rPr>
+          <w:rFonts w:cstheme="minorHAnsi"/>
+        </w:rPr>
+        <w:t>For</w:t>
+      </w:r>
+      <w:proofErr w:type="spellEnd"/>
+      <w:r>
+        <w:rPr>
+          <w:rFonts w:cstheme="minorHAnsi"/>
+        </w:rPr>
+        <w:t>(</w:t>
+      </w:r>
+      <w:proofErr w:type="gramEnd"/>
+      <w:r>
+        <w:rPr>
+          <w:rFonts w:cstheme="minorHAnsi"/>
+        </w:rPr>
+        <w:t>i = i; i &lt;= n; i++)</w:t>
+      </w:r>
+    </w:p>
+    <w:p>
+      <w:pPr>
+        <w:rPr>
+          <w:rFonts w:cstheme="minorHAnsi"/>
+        </w:rPr>
+      </w:pPr>
+      <w:r>
+        <w:rPr>
+          <w:rFonts w:cstheme="minorHAnsi"/>
+        </w:rPr>
+        <w:t xml:space="preserve">La i++ es la </w:t>
+      </w:r>
+      <w:proofErr w:type="spellStart"/>
+      <w:r>
+        <w:rPr>
+          <w:rFonts w:cstheme="minorHAnsi"/>
+        </w:rPr>
+        <w:t>interpretacion</w:t>
+      </w:r>
+      <w:proofErr w:type="spellEnd"/>
+      <w:r>
+        <w:rPr>
+          <w:rFonts w:cstheme="minorHAnsi"/>
+        </w:rPr>
+        <w:t xml:space="preserve"> de la formula i = i + 1</w:t>
+      </w:r>
+    </w:p>
+    <w:p>
+      <w:pPr>
+        <w:rPr>
+          <w:rFonts w:cstheme="minorHAnsi"/>
+        </w:rPr>
+      </w:pPr>
+    </w:p>
+    <w:p>
+      <w:pPr>
+        <w:rPr>
+          <w:rFonts w:cstheme="minorHAnsi"/>
+        </w:rPr>
+      </w:pPr>
+      <w:r>
+        <w:rPr>
+          <w:rFonts w:cstheme="minorHAnsi"/>
+        </w:rPr>
+        <w:t>Realiza un algoritmo donde imprimas los primeros 5 números.</w:t>
+      </w:r>
+    </w:p>
+    <w:p>
+      <w:pPr>
+        <w:rPr>
+          <w:rFonts w:ascii="Consolas" w:hAnsi="Consolas" w:cstheme="minorHAnsi"/>
           <w:lang w:val="en-US"/>
         </w:rPr>
       </w:pPr>
-      <w:proofErr w:type="spellStart"/>
-      <w:r>
-        <w:rPr>
-          <w:rFonts w:cstheme="minorHAnsi"/>
+      <w:r>
+        <w:rPr>
+          <w:rFonts w:ascii="Consolas" w:hAnsi="Consolas" w:cstheme="minorHAnsi"/>
           <w:lang w:val="en-US"/>
         </w:rPr>
-        <w:t>Ejemplo</w:t>
-      </w:r>
-      <w:proofErr w:type="spellEnd"/>
-      <w:r>
-        <w:rPr>
-          <w:rFonts w:cstheme="minorHAnsi"/>
+        <w:t>1-Inicio</w:t>
+      </w:r>
+    </w:p>
+    <w:p>
+      <w:pPr>
+        <w:rPr>
+          <w:rFonts w:ascii="Consolas" w:hAnsi="Consolas" w:cstheme="minorHAnsi"/>
           <w:lang w:val="en-US"/>
         </w:rPr>
-        <w:t>:</w:t>
-      </w:r>
-    </w:p>
-    <w:p>
-      <w:pPr>
-        <w:rPr>
-          <w:rFonts w:cstheme="minorHAnsi"/>
-        </w:rPr>
-      </w:pPr>
-      <w:proofErr w:type="spellStart"/>
+      </w:pPr>
+      <w:r>
+        <w:rPr>
+          <w:rFonts w:ascii="Consolas" w:hAnsi="Consolas" w:cstheme="minorHAnsi"/>
+          <w:lang w:val="en-US"/>
+        </w:rPr>
+        <w:t xml:space="preserve">2- </w:t>
+      </w:r>
       <w:proofErr w:type="gramStart"/>
       <w:r>
         <w:rPr>
-          <w:rFonts w:cstheme="minorHAnsi"/>
-        </w:rPr>
-        <w:t>For</w:t>
-      </w:r>
-      <w:proofErr w:type="spellEnd"/>
-      <w:r>
-        <w:rPr>
-          <w:rFonts w:cstheme="minorHAnsi"/>
-        </w:rPr>
-        <w:t>(</w:t>
-      </w:r>
+          <w:rFonts w:ascii="Consolas" w:hAnsi="Consolas" w:cstheme="minorHAnsi"/>
+          <w:lang w:val="en-US"/>
+        </w:rPr>
+        <w:t>for(</w:t>
+      </w:r>
+      <w:proofErr w:type="spellStart"/>
       <w:proofErr w:type="gramEnd"/>
       <w:r>
         <w:rPr>
-          <w:rFonts w:cstheme="minorHAnsi"/>
-        </w:rPr>
-        <w:t>i = i; i &lt;= n; i++)</w:t>
-      </w:r>
-    </w:p>
-    <w:p>
-      <w:pPr>
-        <w:rPr>
-          <w:rFonts w:cstheme="minorHAnsi"/>
-        </w:rPr>
-      </w:pPr>
-      <w:r>
-        <w:rPr>
-          <w:rFonts w:cstheme="minorHAnsi"/>
-        </w:rPr>
-        <w:t xml:space="preserve">La i++ es la </w:t>
-      </w:r>
-      <w:proofErr w:type="spellStart"/>
-      <w:r>
-        <w:rPr>
-          <w:rFonts w:cstheme="minorHAnsi"/>
-        </w:rPr>
-        <w:t>interpretacion</w:t>
-      </w:r>
-      <w:proofErr w:type="spellEnd"/>
-      <w:r>
-        <w:rPr>
-          <w:rFonts w:cstheme="minorHAnsi"/>
-        </w:rPr>
-        <w:t xml:space="preserve"> de la formula i = i + 1</w:t>
-      </w:r>
-    </w:p>
-    <w:p>
-      <w:pPr>
-        <w:rPr>
-          <w:rFonts w:cstheme="minorHAnsi"/>
-        </w:rPr>
-      </w:pPr>
-    </w:p>
-    <w:p>
-      <w:pPr>
-        <w:rPr>
-          <w:rFonts w:cstheme="minorHAnsi"/>
-        </w:rPr>
-      </w:pPr>
-      <w:r>
-        <w:rPr>
-          <w:rFonts w:cstheme="minorHAnsi"/>
-        </w:rPr>
-        <w:t>Realiza un algoritmo donde imprimas los primeros 5 números.</w:t>
-      </w:r>
-    </w:p>
-    <w:p>
-      <w:pPr>
-        <w:rPr>
           <w:rFonts w:ascii="Consolas" w:hAnsi="Consolas" w:cstheme="minorHAnsi"/>
           <w:lang w:val="en-US"/>
         </w:rPr>
-      </w:pPr>
+        <w:t>i</w:t>
+      </w:r>
+      <w:proofErr w:type="spellEnd"/>
       <w:r>
         <w:rPr>
           <w:rFonts w:ascii="Consolas" w:hAnsi="Consolas" w:cstheme="minorHAnsi"/>
           <w:lang w:val="en-US"/>
         </w:rPr>
-        <w:t>1-Inicio</w:t>
-      </w:r>
-    </w:p>
-    <w:p>
-      <w:pPr>
+        <w:t xml:space="preserve"> = 1; </w:t>
+      </w:r>
+      <w:proofErr w:type="spellStart"/>
+      <w:r>
         <w:rPr>
           <w:rFonts w:ascii="Consolas" w:hAnsi="Consolas" w:cstheme="minorHAnsi"/>
           <w:lang w:val="en-US"/>
         </w:rPr>
-      </w:pPr>
+        <w:t>i</w:t>
+      </w:r>
+      <w:proofErr w:type="spellEnd"/>
       <w:r>
         <w:rPr>
           <w:rFonts w:ascii="Consolas" w:hAnsi="Consolas" w:cstheme="minorHAnsi"/>
           <w:lang w:val="en-US"/>
         </w:rPr>
-        <w:t xml:space="preserve">2- </w:t>
-      </w:r>
-      <w:proofErr w:type="gramStart"/>
+        <w:t xml:space="preserve"> &lt;= 5; </w:t>
+      </w:r>
+      <w:proofErr w:type="spellStart"/>
       <w:r>
         <w:rPr>
           <w:rFonts w:ascii="Consolas" w:hAnsi="Consolas" w:cstheme="minorHAnsi"/>
           <w:lang w:val="en-US"/>
         </w:rPr>
-        <w:t>for(</w:t>
-      </w:r>
-      <w:proofErr w:type="spellStart"/>
-      <w:proofErr w:type="gramEnd"/>
+        <w:t>i</w:t>
+      </w:r>
+      <w:proofErr w:type="spellEnd"/>
       <w:r>
         <w:rPr>
           <w:rFonts w:ascii="Consolas" w:hAnsi="Consolas" w:cstheme="minorHAnsi"/>
           <w:lang w:val="en-US"/>
         </w:rPr>
+        <w:t>++)</w:t>
+      </w:r>
+    </w:p>
+    <w:p>
+      <w:pPr>
+        <w:rPr>
+          <w:rFonts w:ascii="Consolas" w:hAnsi="Consolas" w:cstheme="minorHAnsi"/>
+          <w:lang w:val="en-US"/>
+        </w:rPr>
+      </w:pPr>
+      <w:r>
+        <w:rPr>
+          <w:rFonts w:ascii="Consolas" w:hAnsi="Consolas" w:cstheme="minorHAnsi"/>
+          <w:lang w:val="en-US"/>
+        </w:rPr>
+        <w:tab/>
+      </w:r>
+      <w:proofErr w:type="spellStart"/>
+      <w:r>
+        <w:rPr>
+          <w:rFonts w:ascii="Consolas" w:hAnsi="Consolas" w:cstheme="minorHAnsi"/>
+          <w:lang w:val="en-US"/>
+        </w:rPr>
+        <w:t>Imprimir"El</w:t>
+      </w:r>
+      <w:proofErr w:type="spellEnd"/>
+      <w:r>
+        <w:rPr>
+          <w:rFonts w:ascii="Consolas" w:hAnsi="Consolas" w:cstheme="minorHAnsi"/>
+          <w:lang w:val="en-US"/>
+        </w:rPr>
+        <w:t xml:space="preserve"> </w:t>
+      </w:r>
+      <w:proofErr w:type="spellStart"/>
+      <w:r>
+        <w:rPr>
+          <w:rFonts w:ascii="Consolas" w:hAnsi="Consolas" w:cstheme="minorHAnsi"/>
+          <w:lang w:val="en-US"/>
+        </w:rPr>
+        <w:t>numero</w:t>
+      </w:r>
+      <w:proofErr w:type="spellEnd"/>
+      <w:r>
+        <w:rPr>
+          <w:rFonts w:ascii="Consolas" w:hAnsi="Consolas" w:cstheme="minorHAnsi"/>
+          <w:lang w:val="en-US"/>
+        </w:rPr>
+        <w:t xml:space="preserve"> </w:t>
+      </w:r>
+      <w:proofErr w:type="spellStart"/>
+      <w:r>
+        <w:rPr>
+          <w:rFonts w:ascii="Consolas" w:hAnsi="Consolas" w:cstheme="minorHAnsi"/>
+          <w:lang w:val="en-US"/>
+        </w:rPr>
+        <w:t>es</w:t>
+      </w:r>
+      <w:proofErr w:type="spellEnd"/>
+      <w:r>
+        <w:rPr>
+          <w:rFonts w:ascii="Consolas" w:hAnsi="Consolas" w:cstheme="minorHAnsi"/>
+          <w:lang w:val="en-US"/>
+        </w:rPr>
+        <w:t xml:space="preserve"> " + </w:t>
+      </w:r>
+      <w:proofErr w:type="spellStart"/>
+      <w:r>
+        <w:rPr>
+          <w:rFonts w:ascii="Consolas" w:hAnsi="Consolas" w:cstheme="minorHAnsi"/>
+          <w:lang w:val="en-US"/>
+        </w:rPr>
         <w:t>i</w:t>
       </w:r>
       <w:proofErr w:type="spellEnd"/>
-      <w:r>
+    </w:p>
+    <w:p>
+      <w:pPr>
         <w:rPr>
           <w:rFonts w:ascii="Consolas" w:hAnsi="Consolas" w:cstheme="minorHAnsi"/>
           <w:lang w:val="en-US"/>
         </w:rPr>
-        <w:t xml:space="preserve"> = 1; </w:t>
-      </w:r>
-      <w:proofErr w:type="spellStart"/>
+      </w:pPr>
       <w:r>
         <w:rPr>
           <w:rFonts w:ascii="Consolas" w:hAnsi="Consolas" w:cstheme="minorHAnsi"/>
           <w:lang w:val="en-US"/>
         </w:rPr>
-        <w:t>i</w:t>
-      </w:r>
-      <w:proofErr w:type="spellEnd"/>
-      <w:r>
-        <w:rPr>
-          <w:rFonts w:ascii="Consolas" w:hAnsi="Consolas" w:cstheme="minorHAnsi"/>
-          <w:lang w:val="en-US"/>
-        </w:rPr>
-        <w:t xml:space="preserve"> &lt;= 5; </w:t>
-      </w:r>
-      <w:proofErr w:type="spellStart"/>
-      <w:r>
-        <w:rPr>
-          <w:rFonts w:ascii="Consolas" w:hAnsi="Consolas" w:cstheme="minorHAnsi"/>
-          <w:lang w:val="en-US"/>
-        </w:rPr>
-        <w:t>i</w:t>
-      </w:r>
-      <w:proofErr w:type="spellEnd"/>
-      <w:r>
-        <w:rPr>
-          <w:rFonts w:ascii="Consolas" w:hAnsi="Consolas" w:cstheme="minorHAnsi"/>
-          <w:lang w:val="en-US"/>
-        </w:rPr>
-        <w:t>++)</w:t>
-      </w:r>
-    </w:p>
-    <w:p>
-      <w:pPr>
-        <w:rPr>
-          <w:rFonts w:ascii="Consolas" w:hAnsi="Consolas" w:cstheme="minorHAnsi"/>
-        </w:rPr>
-      </w:pPr>
-      <w:r>
-        <w:rPr>
-          <w:rFonts w:ascii="Consolas" w:hAnsi="Consolas" w:cstheme="minorHAnsi"/>
-          <w:lang w:val="en-US"/>
-        </w:rPr>
-        <w:tab/>
-      </w:r>
-      <w:proofErr w:type="spellStart"/>
-      <w:r>
-        <w:rPr>
-          <w:rFonts w:ascii="Consolas" w:hAnsi="Consolas" w:cstheme="minorHAnsi"/>
-        </w:rPr>
-        <w:t>Imprimir"El</w:t>
-      </w:r>
-      <w:proofErr w:type="spellEnd"/>
-      <w:r>
-        <w:rPr>
-          <w:rFonts w:ascii="Consolas" w:hAnsi="Consolas" w:cstheme="minorHAnsi"/>
-        </w:rPr>
-        <w:t xml:space="preserve"> </w:t>
-      </w:r>
-      <w:proofErr w:type="spellStart"/>
-      <w:r>
-        <w:rPr>
-          <w:rFonts w:ascii="Consolas" w:hAnsi="Consolas" w:cstheme="minorHAnsi"/>
-        </w:rPr>
-        <w:t>numero</w:t>
-      </w:r>
-      <w:proofErr w:type="spellEnd"/>
-      <w:r>
-        <w:rPr>
-          <w:rFonts w:ascii="Consolas" w:hAnsi="Consolas" w:cstheme="minorHAnsi"/>
-        </w:rPr>
-        <w:t xml:space="preserve"> es " + i</w:t>
-      </w:r>
-    </w:p>
-    <w:p>
-      <w:pPr>
-        <w:rPr>
-          <w:rFonts w:ascii="Consolas" w:hAnsi="Consolas" w:cstheme="minorHAnsi"/>
-        </w:rPr>
-      </w:pPr>
-      <w:proofErr w:type="spellStart"/>
-      <w:r>
-        <w:rPr>
-          <w:rFonts w:ascii="Consolas" w:hAnsi="Consolas" w:cstheme="minorHAnsi"/>
-        </w:rPr>
-        <w:t>End</w:t>
-      </w:r>
-      <w:proofErr w:type="spellEnd"/>
-      <w:r>
-        <w:rPr>
-          <w:rFonts w:ascii="Consolas" w:hAnsi="Consolas" w:cstheme="minorHAnsi"/>
-        </w:rPr>
-        <w:t xml:space="preserve"> </w:t>
-      </w:r>
-      <w:proofErr w:type="spellStart"/>
-      <w:r>
-        <w:rPr>
-          <w:rFonts w:ascii="Consolas" w:hAnsi="Consolas" w:cstheme="minorHAnsi"/>
-        </w:rPr>
-        <w:t>for</w:t>
-      </w:r>
-      <w:proofErr w:type="spellEnd"/>
+        <w:t>End for</w:t>
+      </w:r>
     </w:p>
     <w:p>
       <w:pPr>
@@ -1323,122 +1349,59 @@
       <w:pPr>
         <w:rPr>
           <w:rFonts w:ascii="Consolas" w:hAnsi="Consolas" w:cstheme="minorHAnsi"/>
-          <w:lang w:val="en-US"/>
-        </w:rPr>
-      </w:pPr>
-      <w:r>
-        <w:rPr>
-          <w:rFonts w:ascii="Consolas" w:hAnsi="Consolas" w:cstheme="minorHAnsi"/>
-          <w:lang w:val="en-US"/>
-        </w:rPr>
-        <w:t xml:space="preserve">4- </w:t>
-      </w:r>
-      <w:proofErr w:type="spellStart"/>
-      <w:r>
-        <w:rPr>
-          <w:rFonts w:ascii="Consolas" w:hAnsi="Consolas" w:cstheme="minorHAnsi"/>
-          <w:lang w:val="en-US"/>
-        </w:rPr>
-        <w:t>Guardar</w:t>
-      </w:r>
-      <w:proofErr w:type="spellEnd"/>
-      <w:r>
-        <w:rPr>
-          <w:rFonts w:ascii="Consolas" w:hAnsi="Consolas" w:cstheme="minorHAnsi"/>
-          <w:lang w:val="en-US"/>
-        </w:rPr>
-        <w:t xml:space="preserve"> variable n</w:t>
-      </w:r>
-    </w:p>
-    <w:p>
-      <w:pPr>
-        <w:rPr>
-          <w:rFonts w:ascii="Consolas" w:hAnsi="Consolas" w:cstheme="minorHAnsi"/>
-          <w:lang w:val="en-US"/>
-        </w:rPr>
-      </w:pPr>
-      <w:r>
-        <w:rPr>
-          <w:rFonts w:ascii="Consolas" w:hAnsi="Consolas" w:cstheme="minorHAnsi"/>
-          <w:lang w:val="en-US"/>
+        </w:rPr>
+      </w:pPr>
+      <w:r>
+        <w:rPr>
+          <w:rFonts w:ascii="Consolas" w:hAnsi="Consolas" w:cstheme="minorHAnsi"/>
+        </w:rPr>
+        <w:t>4- Guardar variable n</w:t>
+      </w:r>
+    </w:p>
+    <w:p>
+      <w:pPr>
+        <w:rPr>
+          <w:rFonts w:ascii="Consolas" w:hAnsi="Consolas" w:cstheme="minorHAnsi"/>
+        </w:rPr>
+      </w:pPr>
+      <w:r>
+        <w:rPr>
+          <w:rFonts w:ascii="Consolas" w:hAnsi="Consolas" w:cstheme="minorHAnsi"/>
         </w:rPr>
         <w:t xml:space="preserve">5- </w:t>
       </w:r>
+      <w:proofErr w:type="spellStart"/>
       <w:proofErr w:type="gramStart"/>
       <w:r>
         <w:rPr>
           <w:rFonts w:ascii="Consolas" w:hAnsi="Consolas" w:cstheme="minorHAnsi"/>
-          <w:lang w:val="en-US"/>
-        </w:rPr>
-        <w:t>for(</w:t>
-      </w:r>
-      <w:proofErr w:type="spellStart"/>
+        </w:rPr>
+        <w:t>for</w:t>
+      </w:r>
+      <w:proofErr w:type="spellEnd"/>
+      <w:r>
+        <w:rPr>
+          <w:rFonts w:ascii="Consolas" w:hAnsi="Consolas" w:cstheme="minorHAnsi"/>
+        </w:rPr>
+        <w:t>(</w:t>
+      </w:r>
       <w:proofErr w:type="gramEnd"/>
       <w:r>
         <w:rPr>
           <w:rFonts w:ascii="Consolas" w:hAnsi="Consolas" w:cstheme="minorHAnsi"/>
-          <w:lang w:val="en-US"/>
-        </w:rPr>
-        <w:t>i</w:t>
-      </w:r>
-      <w:proofErr w:type="spellEnd"/>
-      <w:r>
-        <w:rPr>
-          <w:rFonts w:ascii="Consolas" w:hAnsi="Consolas" w:cstheme="minorHAnsi"/>
-          <w:lang w:val="en-US"/>
-        </w:rPr>
-        <w:t xml:space="preserve"> = 1; </w:t>
-      </w:r>
-      <w:proofErr w:type="spellStart"/>
-      <w:r>
-        <w:rPr>
-          <w:rFonts w:ascii="Consolas" w:hAnsi="Consolas" w:cstheme="minorHAnsi"/>
-          <w:lang w:val="en-US"/>
-        </w:rPr>
-        <w:t>i</w:t>
-      </w:r>
-      <w:proofErr w:type="spellEnd"/>
-      <w:r>
-        <w:rPr>
-          <w:rFonts w:ascii="Consolas" w:hAnsi="Consolas" w:cstheme="minorHAnsi"/>
-          <w:lang w:val="en-US"/>
-        </w:rPr>
-        <w:t xml:space="preserve"> &lt;= n; </w:t>
-      </w:r>
-      <w:proofErr w:type="spellStart"/>
-      <w:r>
-        <w:rPr>
-          <w:rFonts w:ascii="Consolas" w:hAnsi="Consolas" w:cstheme="minorHAnsi"/>
-          <w:lang w:val="en-US"/>
-        </w:rPr>
-        <w:t>i</w:t>
-      </w:r>
-      <w:proofErr w:type="spellEnd"/>
-      <w:r>
-        <w:rPr>
-          <w:rFonts w:ascii="Consolas" w:hAnsi="Consolas" w:cstheme="minorHAnsi"/>
-          <w:lang w:val="en-US"/>
-        </w:rPr>
-        <w:t>++</w:t>
-      </w:r>
-      <w:r>
-        <w:rPr>
-          <w:rFonts w:ascii="Consolas" w:hAnsi="Consolas" w:cstheme="minorHAnsi"/>
-          <w:lang w:val="en-US"/>
-        </w:rPr>
-        <w:t>)</w:t>
-      </w:r>
-    </w:p>
-    <w:p>
-      <w:pPr>
-        <w:rPr>
-          <w:rFonts w:ascii="Consolas" w:hAnsi="Consolas" w:cstheme="minorHAnsi"/>
-        </w:rPr>
-      </w:pPr>
-      <w:r>
-        <w:rPr>
-          <w:rFonts w:ascii="Consolas" w:hAnsi="Consolas" w:cstheme="minorHAnsi"/>
-          <w:lang w:val="en-US"/>
+        </w:rPr>
+        <w:t>i = 1; i &lt;= n; i++)</w:t>
+      </w:r>
+    </w:p>
+    <w:p>
+      <w:pPr>
+        <w:rPr>
+          <w:rFonts w:ascii="Consolas" w:hAnsi="Consolas" w:cstheme="minorHAnsi"/>
+        </w:rPr>
+      </w:pPr>
+      <w:r>
+        <w:rPr>
+          <w:rFonts w:ascii="Consolas" w:hAnsi="Consolas" w:cstheme="minorHAnsi"/>
         </w:rPr>
         <w:tab/>
       </w:r>
@@ -1964,8 +1927,6 @@
         </w:rPr>
         <w:t>9- Fin</w:t>
       </w:r>
-      <w:bookmarkStart w:id="0" w:name="_GoBack"/>
-      <w:bookmarkEnd w:id="0"/>
     </w:p>
     <w:sectPr>
       <w:headerReference w:type="default" r:id="rId7"/>

</xml_diff>